<commit_message>
finalize env risk table section
</commit_message>
<xml_diff>
--- a/2023/SAFE/Refs.docx
+++ b/2023/SAFE/Refs.docx
@@ -1136,23 +1136,28 @@
     <w:p>
       <w:pPr>
         <w:ind w:left="720" w:hanging="720"/>
-      </w:pPr>
-      <w:proofErr w:type="spellStart"/>
-      <w:r>
+        <w:rPr>
+          <w:color w:val="000000"/>
+          <w:shd w:val="clear" w:color="auto" w:fill="FFFFFF"/>
+        </w:rPr>
+      </w:pPr>
+      <w:proofErr w:type="spellStart"/>
+      <w:r>
+        <w:rPr>
+          <w:color w:val="000000"/>
+          <w:highlight w:val="green"/>
+          <w:shd w:val="clear" w:color="auto" w:fill="FFFFFF"/>
+        </w:rPr>
         <w:lastRenderedPageBreak/>
         <w:t>Ferriss</w:t>
       </w:r>
       <w:proofErr w:type="spellEnd"/>
       <w:r>
-        <w:t xml:space="preserve">, B., and S. </w:t>
-      </w:r>
-      <w:proofErr w:type="spellStart"/>
-      <w:r>
-        <w:t>Zador</w:t>
-      </w:r>
-      <w:proofErr w:type="spellEnd"/>
-      <w:r>
-        <w:t>. 2022. Ecosystem Status Report 2022: Gulf of Alaska, Stock Assessment and Fishery Evaluation Report, North Pacific Fishery Management Council, 1007 West Third, Suite 400, Anchorage, Alaska 99501.</w:t>
+        <w:rPr>
+          <w:color w:val="000000"/>
+          <w:shd w:val="clear" w:color="auto" w:fill="FFFFFF"/>
+        </w:rPr>
+        <w:t>, B., 2023. Ecosystem Status Report 2023: Gulf of Alaska, Stock Assessment and Fishery Evaluation Report, North Pacific Fishery Management Council, 1007 West Third, Suite 400, Anchorage, Alaska 99501.</w:t>
       </w:r>
     </w:p>
     <w:p>
@@ -2693,6 +2698,49 @@
       <w:proofErr w:type="spellEnd"/>
       <w:r>
         <w:t>., NOAA Tech. Memo. NMFS-AFSC-330, 231 p. doi:10.7289/V5/TM-AFSC-330.</w:t>
+      </w:r>
+    </w:p>
+    <w:p>
+      <w:pPr>
+        <w:ind w:left="720" w:hanging="720"/>
+      </w:pPr>
+      <w:r>
+        <w:rPr>
+          <w:color w:val="000000"/>
+          <w:highlight w:val="green"/>
+          <w:shd w:val="clear" w:color="auto" w:fill="FFFFFF"/>
+        </w:rPr>
+        <w:t>Rogers</w:t>
+      </w:r>
+      <w:r>
+        <w:rPr>
+          <w:color w:val="000000"/>
+          <w:shd w:val="clear" w:color="auto" w:fill="FFFFFF"/>
+        </w:rPr>
+        <w:t>, L. and Porter, S., 2023</w:t>
+      </w:r>
+      <w:r>
+        <w:rPr>
+          <w:color w:val="000000"/>
+          <w:shd w:val="clear" w:color="auto" w:fill="FFFFFF"/>
+        </w:rPr>
+        <w:t xml:space="preserve">. Abundance of YOY Pollock and Capelin in the Western Gulf of Alaska. In </w:t>
+      </w:r>
+      <w:proofErr w:type="spellStart"/>
+      <w:r>
+        <w:rPr>
+          <w:color w:val="000000"/>
+          <w:shd w:val="clear" w:color="auto" w:fill="FFFFFF"/>
+        </w:rPr>
+        <w:t>Ferriss</w:t>
+      </w:r>
+      <w:proofErr w:type="spellEnd"/>
+      <w:r>
+        <w:rPr>
+          <w:color w:val="000000"/>
+          <w:shd w:val="clear" w:color="auto" w:fill="FFFFFF"/>
+        </w:rPr>
+        <w:t>, B., 2023. Ecosystem Status Report 2023: Gulf of Alaska, Stock Assessment and Fishery Evaluation Report, North Pacific Fishery Management Council, 1007 West Third, Suite 400, Anchorage, Alaska 99501.</w:t>
       </w:r>
     </w:p>
     <w:p>
@@ -2916,6 +2964,7 @@
         <w:rPr>
           <w:rFonts w:eastAsia="Calibri"/>
         </w:rPr>
+        <w:lastRenderedPageBreak/>
         <w:t>Shi, Y., D. Gunderson, P. Munro, and J. Urban. 2007. Estimating movement rates of Pacific cod (</w:t>
       </w:r>
       <w:proofErr w:type="spellStart"/>
@@ -2999,33 +3048,436 @@
         <w:ind w:left="720" w:hanging="720"/>
       </w:pPr>
       <w:r>
+        <w:t xml:space="preserve">Sigler, M. F. and J. T. Fujioka. 1988. Evaluation of variability in sablefish, </w:t>
+      </w:r>
+      <w:proofErr w:type="spellStart"/>
+      <w:r>
+        <w:rPr>
+          <w:i/>
+        </w:rPr>
+        <w:t>Anoplopoma</w:t>
+      </w:r>
+      <w:proofErr w:type="spellEnd"/>
+      <w:r>
+        <w:rPr>
+          <w:i/>
+        </w:rPr>
+        <w:t xml:space="preserve"> fimbria</w:t>
+      </w:r>
+      <w:r>
+        <w:t>, abundance indices in the Gulf of Alaska using the bootstrap method. Fish. Bull. 86: 445-452.</w:t>
+      </w:r>
+    </w:p>
+    <w:p>
+      <w:pPr>
+        <w:ind w:left="720" w:hanging="720"/>
+      </w:pPr>
+      <w:r>
+        <w:t xml:space="preserve">Sigler, M. F., and H. H. Zenger. 1989. Assessment of Gulf of Alaska sablefish and other </w:t>
+      </w:r>
+      <w:proofErr w:type="spellStart"/>
+      <w:r>
+        <w:t>groundfish</w:t>
+      </w:r>
+      <w:proofErr w:type="spellEnd"/>
+      <w:r>
+        <w:t xml:space="preserve"> based on the domestic longline survey, 1987. NOAA Tech. Memo. NMFS F/NWC-169.</w:t>
+      </w:r>
+    </w:p>
+    <w:p>
+      <w:pPr>
+        <w:ind w:left="720" w:hanging="720"/>
+      </w:pPr>
+      <w:proofErr w:type="spellStart"/>
+      <w:r>
+        <w:t>Siwicke</w:t>
+      </w:r>
+      <w:proofErr w:type="spellEnd"/>
+      <w:r>
+        <w:t xml:space="preserve">, </w:t>
+      </w:r>
+      <w:proofErr w:type="gramStart"/>
+      <w:r>
+        <w:t>K..</w:t>
+      </w:r>
+      <w:proofErr w:type="gramEnd"/>
+      <w:r>
+        <w:t xml:space="preserve"> 2022. Ocean temperature synthesis: Longline survey. In </w:t>
+      </w:r>
+      <w:proofErr w:type="spellStart"/>
+      <w:r>
+        <w:t>Ferriss</w:t>
+      </w:r>
+      <w:proofErr w:type="spellEnd"/>
+      <w:r>
+        <w:t xml:space="preserve">, B. and </w:t>
+      </w:r>
+      <w:proofErr w:type="spellStart"/>
+      <w:r>
+        <w:t>Zador</w:t>
+      </w:r>
+      <w:proofErr w:type="spellEnd"/>
+      <w:r>
+        <w:t>, S., 2022. Ecosystem Status Report 2022: Gulf of Alaska, Stock Assessment and Fishery Evaluation Report, North Pacific Fishery Management Council, 1007 West Third, Suite 400, Anchorage, Alaska 99501.</w:t>
+      </w:r>
+    </w:p>
+    <w:p>
+      <w:pPr>
+        <w:ind w:left="720" w:hanging="720"/>
+      </w:pPr>
+      <w:proofErr w:type="spellStart"/>
+      <w:r>
+        <w:t>Soderlund</w:t>
+      </w:r>
+      <w:proofErr w:type="spellEnd"/>
+      <w:r>
+        <w:t xml:space="preserve">, E., C. Dykstra, T. </w:t>
+      </w:r>
+      <w:proofErr w:type="spellStart"/>
+      <w:r>
+        <w:t>Geernaert</w:t>
+      </w:r>
+      <w:proofErr w:type="spellEnd"/>
+      <w:r>
+        <w:t xml:space="preserve">, E. Anderson-Chao, and A. </w:t>
+      </w:r>
+      <w:proofErr w:type="spellStart"/>
+      <w:r>
+        <w:t>Ranta</w:t>
+      </w:r>
+      <w:proofErr w:type="spellEnd"/>
+      <w:r>
+        <w:t>. 2009. 2008 Standardized stock assessment survey. Int. Pac. Halibut Comm. Report of Assessment and Research Activities 2008: 469-496</w:t>
+      </w:r>
+    </w:p>
+    <w:p>
+      <w:pPr>
+        <w:ind w:left="720" w:hanging="720"/>
+      </w:pPr>
+      <w:proofErr w:type="spellStart"/>
+      <w:r>
+        <w:t>Spalinger</w:t>
+      </w:r>
+      <w:proofErr w:type="spellEnd"/>
+      <w:r>
+        <w:t xml:space="preserve">, </w:t>
+      </w:r>
+      <w:proofErr w:type="gramStart"/>
+      <w:r>
+        <w:t>K..</w:t>
+      </w:r>
+      <w:proofErr w:type="gramEnd"/>
+      <w:r>
+        <w:t xml:space="preserve"> 2006. Bottom trawl survey of crab and </w:t>
+      </w:r>
+      <w:proofErr w:type="spellStart"/>
+      <w:r>
+        <w:t>groundfish</w:t>
+      </w:r>
+      <w:proofErr w:type="spellEnd"/>
+      <w:r>
+        <w:t xml:space="preserve">: Kodiak, </w:t>
+      </w:r>
+      <w:proofErr w:type="spellStart"/>
+      <w:r>
+        <w:t>Chignik</w:t>
+      </w:r>
+      <w:proofErr w:type="spellEnd"/>
+      <w:r>
+        <w:t>, South Peninsula, and eastern Aleutian management districts, 2005. Alaska Department of Fish and Game, Division of Sport Fish, Research and Technical Services.</w:t>
+      </w:r>
+    </w:p>
+    <w:p>
+      <w:pPr>
+        <w:ind w:left="720" w:hanging="720"/>
+      </w:pPr>
+      <w:r>
+        <w:t>Spies, I., 2012. Landscape genetics reveals population subdivision in Bering Sea and Aleutian Islands Pacific cod. Transactions of the American Fisheries Society, 141(6), pp.1557-1573.</w:t>
+      </w:r>
+    </w:p>
+    <w:p>
+      <w:pPr>
+        <w:ind w:left="720" w:hanging="720"/>
+      </w:pPr>
+      <w:r>
+        <w:t xml:space="preserve">Spies, I., K. M. </w:t>
+      </w:r>
+      <w:proofErr w:type="spellStart"/>
+      <w:r>
+        <w:t>Gruenthal</w:t>
+      </w:r>
+      <w:proofErr w:type="spellEnd"/>
+      <w:r>
+        <w:t xml:space="preserve">, D. P. Drinan, A. B. Hollowed, D. E. Stevenson, C. M. </w:t>
+      </w:r>
+      <w:proofErr w:type="spellStart"/>
+      <w:r>
+        <w:t>Tarpey</w:t>
+      </w:r>
+      <w:proofErr w:type="spellEnd"/>
+      <w:r>
+        <w:t>, and L. Hauser. 2019. Genetic evidence of a northward range expansion in the eastern Bering Sea stock of Pacific cod. Evolutionary applications, 13(2), pp.362-375</w:t>
+      </w:r>
+    </w:p>
+    <w:p>
+      <w:pPr>
+        <w:ind w:left="720" w:hanging="720"/>
+      </w:pPr>
+      <w:r>
+        <w:t xml:space="preserve">Spies, I., D. Drinan, E. </w:t>
+      </w:r>
+      <w:proofErr w:type="spellStart"/>
+      <w:r>
+        <w:t>Petrou</w:t>
+      </w:r>
+      <w:proofErr w:type="spellEnd"/>
+      <w:r>
+        <w:t xml:space="preserve">, R. </w:t>
+      </w:r>
+      <w:proofErr w:type="spellStart"/>
+      <w:r>
+        <w:t>Spurr</w:t>
+      </w:r>
+      <w:proofErr w:type="spellEnd"/>
+      <w:r>
+        <w:t xml:space="preserve">, C. </w:t>
+      </w:r>
+      <w:proofErr w:type="spellStart"/>
+      <w:r>
+        <w:t>Tarpey</w:t>
+      </w:r>
+      <w:proofErr w:type="spellEnd"/>
+      <w:r>
+        <w:t xml:space="preserve">, T. </w:t>
+      </w:r>
+      <w:proofErr w:type="spellStart"/>
+      <w:r>
+        <w:t>Hartinger</w:t>
+      </w:r>
+      <w:proofErr w:type="spellEnd"/>
+      <w:r>
+        <w:t xml:space="preserve">, W. Larson, and L. Hauser. 2021. Evidence for selection in spatially distinct patterns of a putative zona </w:t>
+      </w:r>
+      <w:proofErr w:type="spellStart"/>
+      <w:r>
+        <w:t>pellucida</w:t>
+      </w:r>
+      <w:proofErr w:type="spellEnd"/>
+      <w:r>
+        <w:t xml:space="preserve"> gene in Pacific cod, and implications for management. Ecology and Evolution, 11(23): 16661-16679.</w:t>
+      </w:r>
+    </w:p>
+    <w:p>
+      <w:pPr>
+        <w:ind w:left="720" w:hanging="720"/>
+      </w:pPr>
+      <w:r>
+        <w:t xml:space="preserve">Stark, J. </w:t>
+      </w:r>
+      <w:proofErr w:type="gramStart"/>
+      <w:r>
+        <w:t>W..</w:t>
+      </w:r>
+      <w:proofErr w:type="gramEnd"/>
+      <w:r>
+        <w:t xml:space="preserve"> 2007. Geographic and seasonal variations in maturation and growth of female Pacific cod (</w:t>
+      </w:r>
+      <w:proofErr w:type="spellStart"/>
+      <w:r>
+        <w:rPr>
+          <w:i/>
+        </w:rPr>
+        <w:t>Gadus</w:t>
+      </w:r>
+      <w:proofErr w:type="spellEnd"/>
+      <w:r>
+        <w:rPr>
+          <w:i/>
+        </w:rPr>
+        <w:t xml:space="preserve"> </w:t>
+      </w:r>
+      <w:proofErr w:type="spellStart"/>
+      <w:r>
+        <w:rPr>
+          <w:i/>
+        </w:rPr>
+        <w:t>macrocephalus</w:t>
+      </w:r>
+      <w:proofErr w:type="spellEnd"/>
+      <w:r>
+        <w:t xml:space="preserve">) in the Gulf of Alaska and Bering Sea. Fish. Bull. </w:t>
+      </w:r>
+      <w:proofErr w:type="gramStart"/>
+      <w:r>
+        <w:t>105</w:t>
+      </w:r>
+      <w:proofErr w:type="gramEnd"/>
+      <w:r>
+        <w:t>:396–407.</w:t>
+      </w:r>
+    </w:p>
+    <w:p>
+      <w:pPr>
+        <w:ind w:left="720" w:hanging="720"/>
+      </w:pPr>
+      <w:r>
+        <w:t xml:space="preserve">Stauffer, </w:t>
+      </w:r>
+      <w:proofErr w:type="gramStart"/>
+      <w:r>
+        <w:t>G..</w:t>
+      </w:r>
+      <w:proofErr w:type="gramEnd"/>
+      <w:r>
+        <w:t xml:space="preserve"> 2004. NOAA protocols for </w:t>
+      </w:r>
+      <w:proofErr w:type="spellStart"/>
+      <w:r>
+        <w:t>groundfish</w:t>
+      </w:r>
+      <w:proofErr w:type="spellEnd"/>
+      <w:r>
+        <w:t xml:space="preserve"> bottom trawl surveys of the Nation’s fishery resources. U.S. Dep. </w:t>
+      </w:r>
+      <w:proofErr w:type="spellStart"/>
+      <w:r>
+        <w:t>Commer</w:t>
+      </w:r>
+      <w:proofErr w:type="spellEnd"/>
+      <w:r>
+        <w:t xml:space="preserve">., NOAA Tech. Memo. NMFS-F/SPO-65, 205 p. </w:t>
+      </w:r>
+    </w:p>
+    <w:p>
+      <w:pPr>
+        <w:ind w:left="720" w:hanging="720"/>
+      </w:pPr>
+      <w:r>
+        <w:t xml:space="preserve">Sullivan, J., C. </w:t>
+      </w:r>
+      <w:proofErr w:type="spellStart"/>
+      <w:r>
+        <w:t>Monnahan</w:t>
+      </w:r>
+      <w:proofErr w:type="spellEnd"/>
+      <w:r>
+        <w:t xml:space="preserve">, P. </w:t>
+      </w:r>
+      <w:proofErr w:type="spellStart"/>
+      <w:r>
+        <w:t>Hulson</w:t>
+      </w:r>
+      <w:proofErr w:type="spellEnd"/>
+      <w:r>
+        <w:t xml:space="preserve">, J. </w:t>
+      </w:r>
+      <w:proofErr w:type="spellStart"/>
+      <w:r>
+        <w:t>Ianelli</w:t>
+      </w:r>
+      <w:proofErr w:type="spellEnd"/>
+      <w:r>
+        <w:t xml:space="preserve">, </w:t>
+      </w:r>
+      <w:r>
+        <w:t xml:space="preserve">J. Thorson, and A. </w:t>
+      </w:r>
+      <w:proofErr w:type="spellStart"/>
+      <w:r>
+        <w:t>Havron</w:t>
+      </w:r>
+      <w:proofErr w:type="spellEnd"/>
+      <w:r>
+        <w:t>. 2022</w:t>
+      </w:r>
+      <w:r>
+        <w:t xml:space="preserve">. REMA: a consensus version of the random effects model for ABC apportionment and Tier 4/5 assessments. Plan Team Report, Joint </w:t>
+      </w:r>
+      <w:proofErr w:type="spellStart"/>
+      <w:r>
+        <w:t>Groundfish</w:t>
+      </w:r>
+      <w:proofErr w:type="spellEnd"/>
+      <w:r>
+        <w:t xml:space="preserve"> Plan Teams, North Pacific Fishery Management Council. 605 W 4th Ave, Suite 306 Anchorage, AK 99501. </w:t>
+      </w:r>
+    </w:p>
+    <w:p>
+      <w:pPr>
+        <w:ind w:left="720" w:hanging="720"/>
+      </w:pPr>
+      <w:r>
+        <w:t xml:space="preserve">Thompson, G. G., and A. M. Shimada. 1990. Pacific cod. In L. L. Low and R. E. Narita (editors), Condition of </w:t>
+      </w:r>
+      <w:proofErr w:type="spellStart"/>
+      <w:r>
+        <w:t>groundfish</w:t>
+      </w:r>
+      <w:proofErr w:type="spellEnd"/>
+      <w:r>
+        <w:t xml:space="preserve"> resources of the eastern Bering Sea-Aleutian Islands region as assessed in 1988, p. 44-66. U.S. Dep. </w:t>
+      </w:r>
+      <w:proofErr w:type="spellStart"/>
+      <w:r>
+        <w:t>Commer</w:t>
+      </w:r>
+      <w:proofErr w:type="spellEnd"/>
+      <w:r>
+        <w:t>., NOAA Tech. Memo. NMFS F/NWC-178.</w:t>
+      </w:r>
+    </w:p>
+    <w:p>
+      <w:pPr>
+        <w:ind w:left="720" w:hanging="720"/>
+      </w:pPr>
+      <w:r>
+        <w:t xml:space="preserve">Thompson, G. G., and R. D. </w:t>
+      </w:r>
+      <w:proofErr w:type="spellStart"/>
+      <w:r>
+        <w:t>Methot</w:t>
+      </w:r>
+      <w:proofErr w:type="spellEnd"/>
+      <w:r>
+        <w:t xml:space="preserve">. 1993. Pacific cod. </w:t>
+      </w:r>
+      <w:r>
+        <w:rPr>
+          <w:i/>
+        </w:rPr>
+        <w:t>In</w:t>
+      </w:r>
+      <w:r>
+        <w:t xml:space="preserve"> Stock assessment and fishery evaluation report for the </w:t>
+      </w:r>
+      <w:proofErr w:type="spellStart"/>
+      <w:r>
+        <w:t>groundfish</w:t>
+      </w:r>
+      <w:proofErr w:type="spellEnd"/>
+      <w:r>
+        <w:t xml:space="preserve"> resources of the Bering Sea/Aleutian Islands region as projected for 1994, </w:t>
+      </w:r>
+      <w:r>
         <w:lastRenderedPageBreak/>
-        <w:t xml:space="preserve">Sigler, M. F. and J. T. Fujioka. 1988. Evaluation of variability in sablefish, </w:t>
-      </w:r>
-      <w:proofErr w:type="spellStart"/>
-      <w:r>
-        <w:rPr>
-          <w:i/>
-        </w:rPr>
-        <w:t>Anoplopoma</w:t>
-      </w:r>
-      <w:proofErr w:type="spellEnd"/>
-      <w:r>
-        <w:rPr>
-          <w:i/>
-        </w:rPr>
-        <w:t xml:space="preserve"> fimbria</w:t>
-      </w:r>
-      <w:r>
-        <w:t>, abundance indices in the Gulf of Alaska using the bootstrap method. Fish. Bull. 86: 445-452.</w:t>
-      </w:r>
-    </w:p>
-    <w:p>
-      <w:pPr>
-        <w:ind w:left="720" w:hanging="720"/>
-      </w:pPr>
-      <w:r>
-        <w:t xml:space="preserve">Sigler, M. F., and H. H. Zenger. 1989. Assessment of Gulf of Alaska sablefish and other </w:t>
+        <w:t>chapter 2. North Pacific Fishery Management Council, 605 W. 4th Avenue Suite 306, Anchorage, AK 99501.</w:t>
+      </w:r>
+    </w:p>
+    <w:p>
+      <w:pPr>
+        <w:ind w:left="720" w:hanging="720"/>
+      </w:pPr>
+      <w:r>
+        <w:t xml:space="preserve">Thompson, G. G, and H. H. Zenger. 1993. Pacific cod. </w:t>
+      </w:r>
+      <w:r>
+        <w:rPr>
+          <w:i/>
+        </w:rPr>
+        <w:t xml:space="preserve">In </w:t>
+      </w:r>
+      <w:r>
+        <w:t xml:space="preserve">Stock assessment and fishery evaluation report for the </w:t>
       </w:r>
       <w:proofErr w:type="spellStart"/>
       <w:r>
@@ -3033,206 +3485,421 @@
       </w:r>
       <w:proofErr w:type="spellEnd"/>
       <w:r>
-        <w:t xml:space="preserve"> based on the domestic longline survey, 1987. NOAA Tech. Memo. NMFS F/NWC-169.</w:t>
-      </w:r>
-    </w:p>
-    <w:p>
-      <w:pPr>
-        <w:ind w:left="720" w:hanging="720"/>
-      </w:pPr>
-      <w:proofErr w:type="spellStart"/>
-      <w:r>
-        <w:t>Siwicke</w:t>
-      </w:r>
-      <w:proofErr w:type="spellEnd"/>
-      <w:r>
-        <w:t xml:space="preserve">, </w:t>
+        <w:t xml:space="preserve"> resources of the Gulf of Alaska as projected for 1994, chapter 2. North Pacific Fishery Management Council, 605 W. 4th Avenue Suite 306, Anchorage, AK 99501.</w:t>
+      </w:r>
+    </w:p>
+    <w:p>
+      <w:pPr>
+        <w:ind w:left="720" w:hanging="720"/>
+      </w:pPr>
+      <w:r>
+        <w:t>Thompson, G. G, and H. H. Zenger. 1995. Pacific cod.</w:t>
+      </w:r>
+      <w:r>
+        <w:rPr>
+          <w:i/>
+        </w:rPr>
+        <w:t xml:space="preserve"> In</w:t>
+      </w:r>
+      <w:r>
+        <w:t xml:space="preserve"> Stock assessment and fishery evaluation report for the </w:t>
+      </w:r>
+      <w:proofErr w:type="spellStart"/>
+      <w:r>
+        <w:t>groundfish</w:t>
+      </w:r>
+      <w:proofErr w:type="spellEnd"/>
+      <w:r>
+        <w:t xml:space="preserve"> resources of the Gulf of Alaska as projected for 1994, chapter 2. North Pacific Fishery Management Council, 605 W. 4th Avenue Suite 306, Anchorage, AK 99501.</w:t>
+      </w:r>
+    </w:p>
+    <w:p>
+      <w:pPr>
+        <w:ind w:left="720" w:hanging="720"/>
+      </w:pPr>
+      <w:r>
+        <w:t xml:space="preserve">Thompson, G. </w:t>
       </w:r>
       <w:proofErr w:type="gramStart"/>
       <w:r>
-        <w:t>K..</w:t>
+        <w:t>G..</w:t>
       </w:r>
       <w:proofErr w:type="gramEnd"/>
       <w:r>
-        <w:t xml:space="preserve"> 2022. Ocean temperature synthesis: Longline survey. In </w:t>
-      </w:r>
-      <w:proofErr w:type="spellStart"/>
-      <w:r>
+        <w:t xml:space="preserve"> 2007. Assessment of the Pacific cod stock in the Gulf of Alaska. </w:t>
+      </w:r>
+      <w:r>
+        <w:rPr>
+          <w:i/>
+          <w:iCs/>
+        </w:rPr>
+        <w:t>In</w:t>
+      </w:r>
+      <w:r>
+        <w:t xml:space="preserve"> Stock assessment and fishery evaluation report for the </w:t>
+      </w:r>
+      <w:proofErr w:type="spellStart"/>
+      <w:r>
+        <w:t>groundfish</w:t>
+      </w:r>
+      <w:proofErr w:type="spellEnd"/>
+      <w:r>
+        <w:t xml:space="preserve"> resources of the Gulf of Alaska. North Pacific Fishery Management Council, 605 W. 4th Avenue Suite 306, Anchorage, AK 99501.</w:t>
+      </w:r>
+    </w:p>
+    <w:p>
+      <w:pPr>
+        <w:ind w:left="720" w:hanging="720"/>
+      </w:pPr>
+      <w:r>
+        <w:t xml:space="preserve">Thompson, G. G., Z. T. </w:t>
+      </w:r>
+      <w:proofErr w:type="spellStart"/>
+      <w:proofErr w:type="gramStart"/>
+      <w:r>
+        <w:t>A’mar</w:t>
+      </w:r>
+      <w:proofErr w:type="spellEnd"/>
+      <w:r>
+        <w:t>,</w:t>
+      </w:r>
+      <w:proofErr w:type="gramEnd"/>
+      <w:r>
+        <w:t xml:space="preserve"> and W. A. </w:t>
+      </w:r>
+      <w:proofErr w:type="spellStart"/>
+      <w:r>
+        <w:t>Palsson</w:t>
+      </w:r>
+      <w:proofErr w:type="spellEnd"/>
+      <w:r>
+        <w:t xml:space="preserve">. 2011. Assessment of the Pacific cod stock in the Gulf of Alaska. </w:t>
+      </w:r>
+      <w:r>
+        <w:rPr>
+          <w:i/>
+          <w:iCs/>
+        </w:rPr>
+        <w:t>In</w:t>
+      </w:r>
+      <w:r>
+        <w:t xml:space="preserve"> Stock assessment and fishery evaluation report for the </w:t>
+      </w:r>
+      <w:proofErr w:type="spellStart"/>
+      <w:r>
+        <w:t>groundfish</w:t>
+      </w:r>
+      <w:proofErr w:type="spellEnd"/>
+      <w:r>
+        <w:t xml:space="preserve"> resources of the Gulf of Alaska. North Pacific Fishery Management Council, 605 W. 4th Avenue Suite 306, Anchorage, AK 99501.</w:t>
+      </w:r>
+    </w:p>
+    <w:p>
+      <w:pPr>
+        <w:ind w:left="720" w:hanging="720"/>
+      </w:pPr>
+      <w:r>
+        <w:t xml:space="preserve">Thompson, </w:t>
+      </w:r>
+      <w:proofErr w:type="gramStart"/>
+      <w:r>
+        <w:t>G.G..</w:t>
+      </w:r>
+      <w:proofErr w:type="gramEnd"/>
+      <w:r>
+        <w:t xml:space="preserve"> 2016. Assessment of the Pacific Cod Stock in the Eastern Bering Sea. </w:t>
+      </w:r>
+      <w:r>
+        <w:rPr>
+          <w:i/>
+        </w:rPr>
+        <w:t>In</w:t>
+      </w:r>
+      <w:r>
+        <w:t xml:space="preserve"> Stock assessment and fishery evaluation report for the </w:t>
+      </w:r>
+      <w:proofErr w:type="spellStart"/>
+      <w:r>
+        <w:t>groundfish</w:t>
+      </w:r>
+      <w:proofErr w:type="spellEnd"/>
+      <w:r>
+        <w:t xml:space="preserve"> resources of the Gulf of Alaska. Compiled by The Plan Team for the </w:t>
+      </w:r>
+      <w:proofErr w:type="spellStart"/>
+      <w:r>
+        <w:t>Groundfish</w:t>
+      </w:r>
+      <w:proofErr w:type="spellEnd"/>
+      <w:r>
+        <w:t xml:space="preserve"> Fisheries of the Gulf of Alaska. North Pacific Fishery Management Council, 605 W. 4th Avenue Suite 306, Anchorage, AK 99501.</w:t>
+      </w:r>
+    </w:p>
+    <w:p>
+      <w:pPr>
+        <w:ind w:left="720" w:hanging="720"/>
+      </w:pPr>
+      <w:r>
+        <w:t xml:space="preserve">Thompson, </w:t>
+      </w:r>
+      <w:proofErr w:type="gramStart"/>
+      <w:r>
+        <w:t>G.G..</w:t>
+      </w:r>
+      <w:proofErr w:type="gramEnd"/>
+      <w:r>
+        <w:t xml:space="preserve"> 2017. Assessment of the Pacific Cod Stock in the Eastern Bering Sea. </w:t>
+      </w:r>
+      <w:r>
+        <w:rPr>
+          <w:i/>
+        </w:rPr>
+        <w:t>In</w:t>
+      </w:r>
+      <w:r>
+        <w:t xml:space="preserve"> Stock assessment and fishery evaluation report for the </w:t>
+      </w:r>
+      <w:proofErr w:type="spellStart"/>
+      <w:r>
+        <w:t>groundfish</w:t>
+      </w:r>
+      <w:proofErr w:type="spellEnd"/>
+      <w:r>
+        <w:t xml:space="preserve"> resources of the Gulf of Alaska. North Pacific Fishery Management Council, 605 W. 4th Avenue Suite 306, Anchorage, AK 99501.</w:t>
+      </w:r>
+    </w:p>
+    <w:p>
+      <w:pPr>
+        <w:ind w:left="720" w:hanging="720"/>
+      </w:pPr>
+      <w:proofErr w:type="spellStart"/>
+      <w:r>
+        <w:t>Torrejon</w:t>
+      </w:r>
+      <w:proofErr w:type="spellEnd"/>
+      <w:r>
+        <w:t xml:space="preserve">-Magallanes, </w:t>
+      </w:r>
+      <w:proofErr w:type="gramStart"/>
+      <w:r>
+        <w:t>J..</w:t>
+      </w:r>
+      <w:proofErr w:type="gramEnd"/>
+      <w:r>
+        <w:t xml:space="preserve"> 2020. </w:t>
+      </w:r>
+      <w:proofErr w:type="spellStart"/>
+      <w:proofErr w:type="gramStart"/>
+      <w:r>
+        <w:t>sizeMat</w:t>
+      </w:r>
+      <w:proofErr w:type="spellEnd"/>
+      <w:proofErr w:type="gramEnd"/>
+      <w:r>
+        <w:t>: Estimate Size at Sexual Maturity. R package version 1.1.2.</w:t>
+      </w:r>
+    </w:p>
+    <w:p>
+      <w:pPr>
+        <w:ind w:left="720" w:hanging="720"/>
+      </w:pPr>
+      <w:proofErr w:type="gramStart"/>
+      <w:r>
+        <w:t>von</w:t>
+      </w:r>
+      <w:proofErr w:type="gramEnd"/>
+      <w:r>
+        <w:t xml:space="preserve"> </w:t>
+      </w:r>
+      <w:proofErr w:type="spellStart"/>
+      <w:r>
+        <w:t>Szalay</w:t>
+      </w:r>
+      <w:proofErr w:type="spellEnd"/>
+      <w:r>
+        <w:t xml:space="preserve">, P. G., and N. W. Raring. 2018. Data </w:t>
+      </w:r>
+      <w:proofErr w:type="gramStart"/>
+      <w:r>
+        <w:t>report:</w:t>
+      </w:r>
+      <w:proofErr w:type="gramEnd"/>
+      <w:r>
+        <w:t xml:space="preserve"> 2017 Gulf of Alaska bottom trawl survey. NOAA Tech. Mem NMFS-AFSC-374. </w:t>
+      </w:r>
+      <w:proofErr w:type="gramStart"/>
+      <w:r>
+        <w:t>260</w:t>
+      </w:r>
+      <w:proofErr w:type="gramEnd"/>
+      <w:r>
+        <w:t xml:space="preserve"> p.</w:t>
+      </w:r>
+    </w:p>
+    <w:p>
+      <w:pPr>
+        <w:ind w:left="720" w:hanging="720"/>
+      </w:pPr>
+      <w:bookmarkStart w:id="0" w:name="_GoBack"/>
+      <w:bookmarkEnd w:id="0"/>
+      <w:proofErr w:type="spellStart"/>
+      <w:r>
+        <w:rPr>
+          <w:color w:val="000000"/>
+          <w:highlight w:val="green"/>
+          <w:shd w:val="clear" w:color="auto" w:fill="FFFFFF"/>
+        </w:rPr>
+        <w:t>Vulstek</w:t>
+      </w:r>
+      <w:proofErr w:type="spellEnd"/>
+      <w:r>
+        <w:rPr>
+          <w:color w:val="000000"/>
+          <w:shd w:val="clear" w:color="auto" w:fill="FFFFFF"/>
+        </w:rPr>
+        <w:t xml:space="preserve">, S., Russell, J. R. 2023. Trends in survival of </w:t>
+      </w:r>
+      <w:proofErr w:type="spellStart"/>
+      <w:r>
+        <w:rPr>
+          <w:color w:val="000000"/>
+          <w:shd w:val="clear" w:color="auto" w:fill="FFFFFF"/>
+        </w:rPr>
+        <w:t>coho</w:t>
+      </w:r>
+      <w:proofErr w:type="spellEnd"/>
+      <w:r>
+        <w:rPr>
+          <w:color w:val="000000"/>
+          <w:shd w:val="clear" w:color="auto" w:fill="FFFFFF"/>
+        </w:rPr>
+        <w:t xml:space="preserve">, sockeye, and pink salmon from Auke Creek, Southeast Alaska. In </w:t>
+      </w:r>
+      <w:proofErr w:type="spellStart"/>
+      <w:r>
+        <w:rPr>
+          <w:color w:val="000000"/>
+          <w:shd w:val="clear" w:color="auto" w:fill="FFFFFF"/>
+        </w:rPr>
         <w:t>Ferriss</w:t>
       </w:r>
       <w:proofErr w:type="spellEnd"/>
       <w:r>
-        <w:t xml:space="preserve">, B. and </w:t>
-      </w:r>
-      <w:proofErr w:type="spellStart"/>
-      <w:r>
-        <w:t>Zador</w:t>
-      </w:r>
-      <w:proofErr w:type="spellEnd"/>
-      <w:r>
-        <w:t>, S., 2022. Ecosystem Status Report 2022: Gulf of Alaska, Stock Assessment and Fishery Evaluation Report, North Pacific Fishery Management Council, 1007 West Third, Suite 400, Anchorage, Alaska 99501.</w:t>
-      </w:r>
-    </w:p>
-    <w:p>
-      <w:pPr>
-        <w:ind w:left="720" w:hanging="720"/>
-      </w:pPr>
-      <w:proofErr w:type="spellStart"/>
-      <w:r>
-        <w:t>Soderlund</w:t>
-      </w:r>
-      <w:proofErr w:type="spellEnd"/>
-      <w:r>
-        <w:t xml:space="preserve">, E., C. Dykstra, T. </w:t>
-      </w:r>
-      <w:proofErr w:type="spellStart"/>
-      <w:r>
-        <w:t>Geernaert</w:t>
-      </w:r>
-      <w:proofErr w:type="spellEnd"/>
-      <w:r>
-        <w:t xml:space="preserve">, E. Anderson-Chao, and A. </w:t>
-      </w:r>
-      <w:proofErr w:type="spellStart"/>
-      <w:r>
-        <w:t>Ranta</w:t>
-      </w:r>
-      <w:proofErr w:type="spellEnd"/>
-      <w:r>
-        <w:t>. 2009. 2008 Standardized stock assessment survey. Int. Pac. Halibut Comm. Report of Assessment and Research Activities 2008: 469-496</w:t>
-      </w:r>
-    </w:p>
-    <w:p>
-      <w:pPr>
-        <w:ind w:left="720" w:hanging="720"/>
-      </w:pPr>
-      <w:proofErr w:type="spellStart"/>
-      <w:r>
-        <w:t>Spalinger</w:t>
-      </w:r>
-      <w:proofErr w:type="spellEnd"/>
-      <w:r>
-        <w:t xml:space="preserve">, </w:t>
+        <w:rPr>
+          <w:color w:val="000000"/>
+          <w:shd w:val="clear" w:color="auto" w:fill="FFFFFF"/>
+        </w:rPr>
+        <w:t>, B., 2023. Ecosystem Status Report 2023: Gulf of Alaska, Stock Assessment and Fishery Evaluation Report, North Pacific Fishery Management Council, 1007 West Third, Suite 400, Anchorage, Alaska 99501.</w:t>
+      </w:r>
+    </w:p>
+    <w:p>
+      <w:pPr>
+        <w:ind w:left="720" w:hanging="720"/>
+      </w:pPr>
+      <w:r>
+        <w:t xml:space="preserve">Walters, </w:t>
       </w:r>
       <w:proofErr w:type="gramStart"/>
       <w:r>
-        <w:t>K..</w:t>
+        <w:t>C..</w:t>
       </w:r>
       <w:proofErr w:type="gramEnd"/>
       <w:r>
-        <w:t xml:space="preserve"> 2006. Bottom trawl survey of crab and </w:t>
-      </w:r>
-      <w:proofErr w:type="spellStart"/>
-      <w:r>
-        <w:t>groundfish</w:t>
-      </w:r>
-      <w:proofErr w:type="spellEnd"/>
-      <w:r>
-        <w:t xml:space="preserve">: Kodiak, </w:t>
-      </w:r>
-      <w:proofErr w:type="spellStart"/>
-      <w:r>
-        <w:t>Chignik</w:t>
-      </w:r>
-      <w:proofErr w:type="spellEnd"/>
-      <w:r>
-        <w:t>, South Peninsula, and eastern Aleutian management districts, 2005. Alaska Department of Fish and Game, Division of Sport Fish, Research and Technical Services.</w:t>
-      </w:r>
-    </w:p>
-    <w:p>
-      <w:pPr>
-        <w:ind w:left="720" w:hanging="720"/>
-      </w:pPr>
-      <w:r>
-        <w:t>Spies, I., 2012. Landscape genetics reveals population subdivision in Bering Sea and Aleutian Islands Pacific cod. Transactions of the American Fisheries Society, 141(6), pp.1557-1573.</w:t>
-      </w:r>
-    </w:p>
-    <w:p>
-      <w:pPr>
-        <w:ind w:left="720" w:hanging="720"/>
-      </w:pPr>
-      <w:r>
-        <w:t xml:space="preserve">Spies, I., K. M. </w:t>
-      </w:r>
-      <w:proofErr w:type="spellStart"/>
-      <w:r>
-        <w:t>Gruenthal</w:t>
-      </w:r>
-      <w:proofErr w:type="spellEnd"/>
-      <w:r>
-        <w:t xml:space="preserve">, D. P. Drinan, A. B. Hollowed, D. E. Stevenson, C. M. </w:t>
-      </w:r>
-      <w:proofErr w:type="spellStart"/>
-      <w:r>
-        <w:t>Tarpey</w:t>
-      </w:r>
-      <w:proofErr w:type="spellEnd"/>
-      <w:r>
-        <w:t>, and L. Hauser. 2019. Genetic evidence of a northward range expansion in the eastern Bering Sea stock of Pacific cod. Evolutionary applications, 13(2), pp.362-375</w:t>
-      </w:r>
-    </w:p>
-    <w:p>
-      <w:pPr>
-        <w:ind w:left="720" w:hanging="720"/>
-      </w:pPr>
-      <w:r>
-        <w:t xml:space="preserve">Spies, I., D. Drinan, E. </w:t>
-      </w:r>
-      <w:proofErr w:type="spellStart"/>
-      <w:r>
-        <w:t>Petrou</w:t>
-      </w:r>
-      <w:proofErr w:type="spellEnd"/>
-      <w:r>
-        <w:t xml:space="preserve">, R. </w:t>
-      </w:r>
-      <w:proofErr w:type="spellStart"/>
-      <w:r>
-        <w:t>Spurr</w:t>
-      </w:r>
-      <w:proofErr w:type="spellEnd"/>
-      <w:r>
-        <w:t xml:space="preserve">, C. </w:t>
-      </w:r>
-      <w:proofErr w:type="spellStart"/>
-      <w:r>
-        <w:t>Tarpey</w:t>
-      </w:r>
-      <w:proofErr w:type="spellEnd"/>
-      <w:r>
-        <w:t xml:space="preserve">, T. </w:t>
-      </w:r>
-      <w:proofErr w:type="spellStart"/>
-      <w:r>
-        <w:t>Hartinger</w:t>
-      </w:r>
-      <w:proofErr w:type="spellEnd"/>
-      <w:r>
-        <w:t xml:space="preserve">, W. Larson, and L. Hauser. 2021. Evidence for selection in spatially distinct patterns of a putative zona </w:t>
-      </w:r>
-      <w:proofErr w:type="spellStart"/>
-      <w:r>
-        <w:t>pellucida</w:t>
-      </w:r>
-      <w:proofErr w:type="spellEnd"/>
-      <w:r>
-        <w:t xml:space="preserve"> gene in Pacific cod, and implications for management. Ecology and Evolution, 11(23): 16661-16679.</w:t>
-      </w:r>
-    </w:p>
-    <w:p>
-      <w:pPr>
-        <w:ind w:left="720" w:hanging="720"/>
-      </w:pPr>
-      <w:r>
-        <w:t xml:space="preserve">Stark, J. </w:t>
+        <w:t xml:space="preserve"> 2003. Folly and fantasy in the analysis of spatial catch rate data. Canadian Journal of Fisheries and Aquatic Sciences, 60(12), pp.1433-1436.</w:t>
+      </w:r>
+    </w:p>
+    <w:p>
+      <w:pPr>
+        <w:ind w:left="720" w:hanging="720"/>
+      </w:pPr>
+      <w:r>
+        <w:t xml:space="preserve">West, C. F., M. A. </w:t>
+      </w:r>
+      <w:proofErr w:type="spellStart"/>
+      <w:r>
+        <w:t>Etnier</w:t>
+      </w:r>
+      <w:proofErr w:type="spellEnd"/>
+      <w:r>
+        <w:t xml:space="preserve">, S. </w:t>
+      </w:r>
+      <w:proofErr w:type="spellStart"/>
+      <w:r>
+        <w:t>Barbeaux</w:t>
+      </w:r>
+      <w:proofErr w:type="spellEnd"/>
+      <w:r>
+        <w:t xml:space="preserve">, M. A. </w:t>
+      </w:r>
+      <w:proofErr w:type="spellStart"/>
+      <w:r>
+        <w:t>Partlow</w:t>
+      </w:r>
+      <w:proofErr w:type="spellEnd"/>
+      <w:r>
+        <w:t xml:space="preserve">, and A. M. </w:t>
+      </w:r>
+      <w:proofErr w:type="spellStart"/>
+      <w:r>
+        <w:t>Orlov</w:t>
+      </w:r>
+      <w:proofErr w:type="spellEnd"/>
+      <w:r>
+        <w:t>. 2020. Size distribution of Pacific cod (</w:t>
+      </w:r>
+      <w:proofErr w:type="spellStart"/>
+      <w:r>
+        <w:rPr>
+          <w:i/>
+        </w:rPr>
+        <w:t>Gadus</w:t>
+      </w:r>
+      <w:proofErr w:type="spellEnd"/>
+      <w:r>
+        <w:rPr>
+          <w:i/>
+        </w:rPr>
+        <w:t xml:space="preserve"> </w:t>
+      </w:r>
+      <w:proofErr w:type="spellStart"/>
+      <w:r>
+        <w:rPr>
+          <w:i/>
+        </w:rPr>
+        <w:t>macrocephalus</w:t>
+      </w:r>
+      <w:proofErr w:type="spellEnd"/>
+      <w:r>
+        <w:t xml:space="preserve">) in the North Pacific Ocean over </w:t>
       </w:r>
       <w:proofErr w:type="gramStart"/>
       <w:r>
-        <w:t>W..</w:t>
+        <w:t>6</w:t>
       </w:r>
       <w:proofErr w:type="gramEnd"/>
       <w:r>
-        <w:t xml:space="preserve"> 2007. Geographic and seasonal variations in maturation and growth of female Pacific cod (</w:t>
+        <w:t xml:space="preserve"> millennia. Quaternary Research, pp.1-21.</w:t>
+      </w:r>
+    </w:p>
+    <w:p>
+      <w:pPr>
+        <w:ind w:left="720" w:hanging="720"/>
+      </w:pPr>
+      <w:proofErr w:type="spellStart"/>
+      <w:r>
+        <w:t>Wespestad</w:t>
+      </w:r>
+      <w:proofErr w:type="spellEnd"/>
+      <w:r>
+        <w:t xml:space="preserve">, V., R. </w:t>
+      </w:r>
+      <w:proofErr w:type="spellStart"/>
+      <w:r>
+        <w:t>Bakkala</w:t>
+      </w:r>
+      <w:proofErr w:type="spellEnd"/>
+      <w:r>
+        <w:t>, and J. June. 1982. Current abundance of Pacific cod (</w:t>
       </w:r>
       <w:proofErr w:type="spellStart"/>
       <w:r>
@@ -3257,627 +3924,68 @@
       </w:r>
       <w:proofErr w:type="spellEnd"/>
       <w:r>
-        <w:t xml:space="preserve">) in the Gulf of Alaska and Bering Sea. Fish. Bull. </w:t>
-      </w:r>
-      <w:proofErr w:type="gramStart"/>
-      <w:r>
-        <w:t>105</w:t>
-      </w:r>
-      <w:proofErr w:type="gramEnd"/>
-      <w:r>
-        <w:t>:396–407.</w:t>
-      </w:r>
-    </w:p>
-    <w:p>
-      <w:pPr>
-        <w:ind w:left="720" w:hanging="720"/>
-      </w:pPr>
-      <w:r>
-        <w:t xml:space="preserve">Stauffer, </w:t>
-      </w:r>
-      <w:proofErr w:type="gramStart"/>
-      <w:r>
-        <w:t>G..</w:t>
-      </w:r>
-      <w:proofErr w:type="gramEnd"/>
-      <w:r>
-        <w:t xml:space="preserve"> 2004. NOAA protocols for </w:t>
-      </w:r>
-      <w:proofErr w:type="spellStart"/>
-      <w:r>
-        <w:t>groundfish</w:t>
-      </w:r>
-      <w:proofErr w:type="spellEnd"/>
-      <w:r>
-        <w:t xml:space="preserve"> bottom trawl surveys of the Nation’s fishery resources. U.S. Dep. </w:t>
-      </w:r>
-      <w:proofErr w:type="spellStart"/>
-      <w:r>
-        <w:t>Commer</w:t>
-      </w:r>
-      <w:proofErr w:type="spellEnd"/>
-      <w:r>
-        <w:t xml:space="preserve">., NOAA Tech. Memo. NMFS-F/SPO-65, 205 p. </w:t>
-      </w:r>
-    </w:p>
-    <w:p>
-      <w:pPr>
-        <w:ind w:left="720" w:hanging="720"/>
-      </w:pPr>
-      <w:r>
-        <w:t xml:space="preserve">Sullivan, J., C. </w:t>
-      </w:r>
-      <w:proofErr w:type="spellStart"/>
-      <w:r>
-        <w:t>Monnahan</w:t>
-      </w:r>
-      <w:proofErr w:type="spellEnd"/>
-      <w:r>
-        <w:t xml:space="preserve">, P. </w:t>
-      </w:r>
-      <w:proofErr w:type="spellStart"/>
-      <w:r>
-        <w:t>Hulson</w:t>
-      </w:r>
-      <w:proofErr w:type="spellEnd"/>
-      <w:r>
-        <w:t xml:space="preserve">, J. </w:t>
-      </w:r>
-      <w:proofErr w:type="spellStart"/>
-      <w:r>
-        <w:t>Ianelli</w:t>
-      </w:r>
-      <w:proofErr w:type="spellEnd"/>
-      <w:r>
-        <w:t xml:space="preserve">, </w:t>
-      </w:r>
-      <w:r>
-        <w:t xml:space="preserve">J. Thorson, and A. </w:t>
-      </w:r>
-      <w:proofErr w:type="spellStart"/>
-      <w:r>
-        <w:t>Havron</w:t>
-      </w:r>
-      <w:proofErr w:type="spellEnd"/>
-      <w:r>
-        <w:t>. 2022</w:t>
-      </w:r>
-      <w:r>
-        <w:t xml:space="preserve">. REMA: a consensus version of the random effects model for ABC apportionment and Tier 4/5 assessments. Plan Team Report, Joint </w:t>
-      </w:r>
-      <w:proofErr w:type="spellStart"/>
-      <w:r>
-        <w:t>Groundfish</w:t>
-      </w:r>
-      <w:proofErr w:type="spellEnd"/>
-      <w:r>
-        <w:t xml:space="preserve"> Plan Teams, North Pacific Fishery Management Council. 605 W 4th Ave, Suite 306 Anchorage, AK 99501. </w:t>
-      </w:r>
-    </w:p>
-    <w:p>
-      <w:pPr>
-        <w:ind w:left="720" w:hanging="720"/>
-      </w:pPr>
-      <w:r>
-        <w:t xml:space="preserve">Thompson, G. G., and A. M. Shimada. 1990. Pacific cod. In L. L. Low and R. E. Narita (editors), Condition of </w:t>
-      </w:r>
-      <w:proofErr w:type="spellStart"/>
-      <w:r>
-        <w:t>groundfish</w:t>
-      </w:r>
-      <w:proofErr w:type="spellEnd"/>
-      <w:r>
-        <w:t xml:space="preserve"> resources of the eastern Bering Sea-Aleutian Islands region as assessed in 1988, p. 44-66. U.S. Dep. </w:t>
-      </w:r>
-      <w:proofErr w:type="spellStart"/>
-      <w:r>
-        <w:t>Commer</w:t>
-      </w:r>
-      <w:proofErr w:type="spellEnd"/>
-      <w:r>
-        <w:t>., NOAA Tech. Memo. NMFS F/NWC-178.</w:t>
-      </w:r>
-    </w:p>
-    <w:p>
-      <w:pPr>
-        <w:ind w:left="720" w:hanging="720"/>
-      </w:pPr>
-      <w:r>
-        <w:t xml:space="preserve">Thompson, G. G., and R. D. </w:t>
-      </w:r>
-      <w:proofErr w:type="spellStart"/>
-      <w:r>
-        <w:t>Methot</w:t>
-      </w:r>
-      <w:proofErr w:type="spellEnd"/>
-      <w:r>
-        <w:t xml:space="preserve">. 1993. Pacific cod. </w:t>
-      </w:r>
-      <w:r>
-        <w:rPr>
-          <w:i/>
-        </w:rPr>
-        <w:t>In</w:t>
-      </w:r>
-      <w:r>
-        <w:t xml:space="preserve"> Stock assessment and fishery evaluation report for the </w:t>
-      </w:r>
-      <w:proofErr w:type="spellStart"/>
-      <w:r>
-        <w:t>groundfish</w:t>
-      </w:r>
-      <w:proofErr w:type="spellEnd"/>
-      <w:r>
-        <w:t xml:space="preserve"> resources of the Bering Sea/Aleutian Islands region as projected for 1994, chapter 2. North Pacific Fishery Management Council, 605 W. 4th Avenue Suite 306, Anchorage, AK 99501.</w:t>
-      </w:r>
-    </w:p>
-    <w:p>
-      <w:pPr>
-        <w:ind w:left="720" w:hanging="720"/>
-      </w:pPr>
-      <w:r>
-        <w:t xml:space="preserve">Thompson, G. G, and H. H. Zenger. 1993. Pacific cod. </w:t>
-      </w:r>
-      <w:r>
-        <w:rPr>
-          <w:i/>
-        </w:rPr>
-        <w:t xml:space="preserve">In </w:t>
-      </w:r>
-      <w:r>
-        <w:t xml:space="preserve">Stock assessment and fishery evaluation report for the </w:t>
-      </w:r>
-      <w:proofErr w:type="spellStart"/>
-      <w:r>
-        <w:t>groundfish</w:t>
-      </w:r>
-      <w:proofErr w:type="spellEnd"/>
-      <w:r>
-        <w:t xml:space="preserve"> resources of the Gulf of Alaska as projected for 1994, chapter 2. North Pacific Fishery Management Council, 605 W. 4th Avenue Suite 306, Anchorage, AK 99501.</w:t>
-      </w:r>
-    </w:p>
-    <w:p>
-      <w:pPr>
-        <w:ind w:left="720" w:hanging="720"/>
-      </w:pPr>
-      <w:r>
+        <w:t>) in the eastern Bering Sea and expected abundance in 1982-1986. NOAA Tech. Memo. NMFS F/NWC-25, 26 p.</w:t>
+      </w:r>
+    </w:p>
+    <w:p>
+      <w:pPr>
+        <w:ind w:left="720" w:hanging="720"/>
+      </w:pPr>
+      <w:r>
+        <w:rPr>
+          <w:color w:val="000000"/>
+          <w:shd w:val="clear" w:color="auto" w:fill="00FF00"/>
+        </w:rPr>
+        <w:t>Whelan</w:t>
+      </w:r>
+      <w:r>
+        <w:rPr>
+          <w:color w:val="000000"/>
+        </w:rPr>
+        <w:t xml:space="preserve">, S., Hatch, S.A., </w:t>
+      </w:r>
+      <w:proofErr w:type="spellStart"/>
+      <w:r>
+        <w:rPr>
+          <w:color w:val="000000"/>
+        </w:rPr>
+        <w:t>Arimitsu</w:t>
+      </w:r>
+      <w:proofErr w:type="spellEnd"/>
+      <w:r>
+        <w:rPr>
+          <w:color w:val="000000"/>
+        </w:rPr>
+        <w:t xml:space="preserve">, M., and Piatt, J.F. 2023. Seabird breeding performance on Middleton Island. In </w:t>
+      </w:r>
+      <w:proofErr w:type="spellStart"/>
+      <w:r>
+        <w:rPr>
+          <w:color w:val="000000"/>
+        </w:rPr>
+        <w:t>Ferriss</w:t>
+      </w:r>
+      <w:proofErr w:type="spellEnd"/>
+      <w:r>
+        <w:rPr>
+          <w:color w:val="000000"/>
+        </w:rPr>
+        <w:t>, B., 2023. Ecosystem Status Report 2023: Gulf of Alaska, Stock Assessment and Fishery Evaluation Report, North Pacific Fishery Management Council, 1007 West Third, Suite 400, Anchorage, Alaska 99501.</w:t>
+      </w:r>
+    </w:p>
+    <w:p>
+      <w:pPr>
+        <w:ind w:left="720" w:hanging="720"/>
+        <w:rPr>
+          <w:color w:val="000000"/>
+        </w:rPr>
+      </w:pPr>
+      <w:r>
+        <w:rPr>
+          <w:color w:val="000000"/>
+          <w:shd w:val="clear" w:color="auto" w:fill="00FF00"/>
+        </w:rPr>
         <w:lastRenderedPageBreak/>
-        <w:t>Thompson, G. G, and H. H. Zenger. 1995. Pacific cod.</w:t>
-      </w:r>
-      <w:r>
-        <w:rPr>
-          <w:i/>
-        </w:rPr>
-        <w:t xml:space="preserve"> In</w:t>
-      </w:r>
-      <w:r>
-        <w:t xml:space="preserve"> Stock assessment and fishery evaluation report for the </w:t>
-      </w:r>
-      <w:proofErr w:type="spellStart"/>
-      <w:r>
-        <w:t>groundfish</w:t>
-      </w:r>
-      <w:proofErr w:type="spellEnd"/>
-      <w:r>
-        <w:t xml:space="preserve"> resources of the Gulf of Alaska as projected for 1994, chapter 2. North Pacific Fishery Management Council, 605 W. 4th Avenue Suite 306, Anchorage, AK 99501.</w:t>
-      </w:r>
-    </w:p>
-    <w:p>
-      <w:pPr>
-        <w:ind w:left="720" w:hanging="720"/>
-      </w:pPr>
-      <w:r>
-        <w:t xml:space="preserve">Thompson, G. </w:t>
-      </w:r>
-      <w:proofErr w:type="gramStart"/>
-      <w:r>
-        <w:t>G..</w:t>
-      </w:r>
-      <w:proofErr w:type="gramEnd"/>
-      <w:r>
-        <w:t xml:space="preserve"> 2007. Assessment of the Pacific cod stock in the Gulf of Alaska. </w:t>
-      </w:r>
-      <w:r>
-        <w:rPr>
-          <w:i/>
-          <w:iCs/>
-        </w:rPr>
-        <w:t>In</w:t>
-      </w:r>
-      <w:r>
-        <w:t xml:space="preserve"> Stock assessment and fishery evaluation report for the </w:t>
-      </w:r>
-      <w:proofErr w:type="spellStart"/>
-      <w:r>
-        <w:t>groundfish</w:t>
-      </w:r>
-      <w:proofErr w:type="spellEnd"/>
-      <w:r>
-        <w:t xml:space="preserve"> resources of the Gulf of Alaska. North Pacific Fishery Management Council, 605 W. 4th Avenue Suite 306, Anchorage, AK 99501.</w:t>
-      </w:r>
-    </w:p>
-    <w:p>
-      <w:pPr>
-        <w:ind w:left="720" w:hanging="720"/>
-      </w:pPr>
-      <w:r>
-        <w:t xml:space="preserve">Thompson, G. G., Z. T. </w:t>
-      </w:r>
-      <w:proofErr w:type="spellStart"/>
-      <w:proofErr w:type="gramStart"/>
-      <w:r>
-        <w:t>A’mar</w:t>
-      </w:r>
-      <w:proofErr w:type="spellEnd"/>
-      <w:r>
-        <w:t>,</w:t>
-      </w:r>
-      <w:proofErr w:type="gramEnd"/>
-      <w:r>
-        <w:t xml:space="preserve"> and W. A. </w:t>
-      </w:r>
-      <w:proofErr w:type="spellStart"/>
-      <w:r>
-        <w:t>Palsson</w:t>
-      </w:r>
-      <w:proofErr w:type="spellEnd"/>
-      <w:r>
-        <w:t xml:space="preserve">. 2011. Assessment of the Pacific cod stock in the Gulf of Alaska. </w:t>
-      </w:r>
-      <w:r>
-        <w:rPr>
-          <w:i/>
-          <w:iCs/>
-        </w:rPr>
-        <w:t>In</w:t>
-      </w:r>
-      <w:r>
-        <w:t xml:space="preserve"> Stock assessment and fishery evaluation report for the </w:t>
-      </w:r>
-      <w:proofErr w:type="spellStart"/>
-      <w:r>
-        <w:t>groundfish</w:t>
-      </w:r>
-      <w:proofErr w:type="spellEnd"/>
-      <w:r>
-        <w:t xml:space="preserve"> resources of the Gulf of Alaska. North Pacific Fishery Management Council, 605 W. 4th Avenue Suite 306, Anchorage, AK 99501.</w:t>
-      </w:r>
-    </w:p>
-    <w:p>
-      <w:pPr>
-        <w:ind w:left="720" w:hanging="720"/>
-      </w:pPr>
-      <w:r>
-        <w:t xml:space="preserve">Thompson, </w:t>
-      </w:r>
-      <w:proofErr w:type="gramStart"/>
-      <w:r>
-        <w:t>G.G..</w:t>
-      </w:r>
-      <w:proofErr w:type="gramEnd"/>
-      <w:r>
-        <w:t xml:space="preserve"> 2016. Assessment of the Pacific Cod Stock in the Eastern Bering Sea. </w:t>
-      </w:r>
-      <w:r>
-        <w:rPr>
-          <w:i/>
-        </w:rPr>
-        <w:t>In</w:t>
-      </w:r>
-      <w:r>
-        <w:t xml:space="preserve"> Stock assessment and fishery evaluation report for the </w:t>
-      </w:r>
-      <w:proofErr w:type="spellStart"/>
-      <w:r>
-        <w:t>groundfish</w:t>
-      </w:r>
-      <w:proofErr w:type="spellEnd"/>
-      <w:r>
-        <w:t xml:space="preserve"> resources of the Gulf of Alaska. Compiled by The Plan Team for the </w:t>
-      </w:r>
-      <w:proofErr w:type="spellStart"/>
-      <w:r>
-        <w:t>Groundfish</w:t>
-      </w:r>
-      <w:proofErr w:type="spellEnd"/>
-      <w:r>
-        <w:t xml:space="preserve"> Fisheries of the Gulf of Alaska. North Pacific Fishery Management Council, 605 W. 4th Avenue Suite 306, Anchorage, AK 99501.</w:t>
-      </w:r>
-    </w:p>
-    <w:p>
-      <w:pPr>
-        <w:ind w:left="720" w:hanging="720"/>
-      </w:pPr>
-      <w:r>
-        <w:t xml:space="preserve">Thompson, </w:t>
-      </w:r>
-      <w:proofErr w:type="gramStart"/>
-      <w:r>
-        <w:t>G.G..</w:t>
-      </w:r>
-      <w:proofErr w:type="gramEnd"/>
-      <w:r>
-        <w:t xml:space="preserve"> 2017. Assessment of the Pacific Cod Stock in the Eastern Bering Sea. </w:t>
-      </w:r>
-      <w:r>
-        <w:rPr>
-          <w:i/>
-        </w:rPr>
-        <w:t>In</w:t>
-      </w:r>
-      <w:r>
-        <w:t xml:space="preserve"> Stock assessment and fishery evaluation report for the </w:t>
-      </w:r>
-      <w:proofErr w:type="spellStart"/>
-      <w:r>
-        <w:t>groundfish</w:t>
-      </w:r>
-      <w:proofErr w:type="spellEnd"/>
-      <w:r>
-        <w:t xml:space="preserve"> resources of the Gulf of Alaska. North Pacific Fishery Management Council, 605 W. 4th Avenue Suite 306, Anchorage, AK 99501.</w:t>
-      </w:r>
-    </w:p>
-    <w:p>
-      <w:pPr>
-        <w:ind w:left="720" w:hanging="720"/>
-      </w:pPr>
-      <w:proofErr w:type="spellStart"/>
-      <w:r>
-        <w:t>Torrejon</w:t>
-      </w:r>
-      <w:proofErr w:type="spellEnd"/>
-      <w:r>
-        <w:t xml:space="preserve">-Magallanes, </w:t>
-      </w:r>
-      <w:proofErr w:type="gramStart"/>
-      <w:r>
-        <w:t>J..</w:t>
-      </w:r>
-      <w:proofErr w:type="gramEnd"/>
-      <w:r>
-        <w:t xml:space="preserve"> 2020. </w:t>
-      </w:r>
-      <w:proofErr w:type="spellStart"/>
-      <w:proofErr w:type="gramStart"/>
-      <w:r>
-        <w:t>sizeMat</w:t>
-      </w:r>
-      <w:proofErr w:type="spellEnd"/>
-      <w:proofErr w:type="gramEnd"/>
-      <w:r>
-        <w:t>: Estimate Size at Sexual Maturity. R package version 1.1.2.</w:t>
-      </w:r>
-    </w:p>
-    <w:p>
-      <w:pPr>
-        <w:ind w:left="720" w:hanging="720"/>
-      </w:pPr>
-      <w:proofErr w:type="gramStart"/>
-      <w:r>
-        <w:t>von</w:t>
-      </w:r>
-      <w:proofErr w:type="gramEnd"/>
-      <w:r>
-        <w:t xml:space="preserve"> </w:t>
-      </w:r>
-      <w:proofErr w:type="spellStart"/>
-      <w:r>
-        <w:t>Szalay</w:t>
-      </w:r>
-      <w:proofErr w:type="spellEnd"/>
-      <w:r>
-        <w:t xml:space="preserve">, P. G., and N. W. Raring. 2018. Data </w:t>
-      </w:r>
-      <w:proofErr w:type="gramStart"/>
-      <w:r>
-        <w:t>report:</w:t>
-      </w:r>
-      <w:proofErr w:type="gramEnd"/>
-      <w:r>
-        <w:t xml:space="preserve"> 2017 Gulf of Alaska bottom trawl survey. NOAA Tech. Mem NMFS-AFSC-374. </w:t>
-      </w:r>
-      <w:proofErr w:type="gramStart"/>
-      <w:r>
-        <w:t>260</w:t>
-      </w:r>
-      <w:proofErr w:type="gramEnd"/>
-      <w:r>
-        <w:t xml:space="preserve"> p.</w:t>
-      </w:r>
-    </w:p>
-    <w:p>
-      <w:pPr>
-        <w:ind w:left="720" w:hanging="720"/>
-      </w:pPr>
-      <w:r>
-        <w:t xml:space="preserve">Walters, </w:t>
-      </w:r>
-      <w:proofErr w:type="gramStart"/>
-      <w:r>
-        <w:t>C..</w:t>
-      </w:r>
-      <w:proofErr w:type="gramEnd"/>
-      <w:r>
-        <w:t xml:space="preserve"> 2003. Folly and fantasy in the analysis of spatial catch rate data. Canadian Journal of Fisheries and Aquatic Sciences, 60(12), pp.1433-1436.</w:t>
-      </w:r>
-    </w:p>
-    <w:p>
-      <w:pPr>
-        <w:ind w:left="720" w:hanging="720"/>
-      </w:pPr>
-      <w:r>
-        <w:t xml:space="preserve">West, C. F., M. A. </w:t>
-      </w:r>
-      <w:proofErr w:type="spellStart"/>
-      <w:r>
-        <w:t>Etnier</w:t>
-      </w:r>
-      <w:proofErr w:type="spellEnd"/>
-      <w:r>
-        <w:t xml:space="preserve">, S. </w:t>
-      </w:r>
-      <w:proofErr w:type="spellStart"/>
-      <w:r>
-        <w:t>Barbeaux</w:t>
-      </w:r>
-      <w:proofErr w:type="spellEnd"/>
-      <w:r>
-        <w:t xml:space="preserve">, M. A. </w:t>
-      </w:r>
-      <w:proofErr w:type="spellStart"/>
-      <w:r>
-        <w:t>Partlow</w:t>
-      </w:r>
-      <w:proofErr w:type="spellEnd"/>
-      <w:r>
-        <w:t xml:space="preserve">, and A. M. </w:t>
-      </w:r>
-      <w:proofErr w:type="spellStart"/>
-      <w:r>
-        <w:t>Orlov</w:t>
-      </w:r>
-      <w:proofErr w:type="spellEnd"/>
-      <w:r>
-        <w:t>. 2020. Size distribution of Pacific cod (</w:t>
-      </w:r>
-      <w:proofErr w:type="spellStart"/>
-      <w:r>
-        <w:rPr>
-          <w:i/>
-        </w:rPr>
-        <w:t>Gadus</w:t>
-      </w:r>
-      <w:proofErr w:type="spellEnd"/>
-      <w:r>
-        <w:rPr>
-          <w:i/>
-        </w:rPr>
-        <w:t xml:space="preserve"> </w:t>
-      </w:r>
-      <w:proofErr w:type="spellStart"/>
-      <w:r>
-        <w:rPr>
-          <w:i/>
-        </w:rPr>
-        <w:t>macrocephalus</w:t>
-      </w:r>
-      <w:proofErr w:type="spellEnd"/>
-      <w:r>
-        <w:t xml:space="preserve">) in the North Pacific Ocean over </w:t>
-      </w:r>
-      <w:proofErr w:type="gramStart"/>
-      <w:r>
-        <w:t>6</w:t>
-      </w:r>
-      <w:proofErr w:type="gramEnd"/>
-      <w:r>
-        <w:t xml:space="preserve"> millennia. Quaternary Research, pp.1-21.</w:t>
-      </w:r>
-    </w:p>
-    <w:p>
-      <w:pPr>
-        <w:ind w:left="720" w:hanging="720"/>
-      </w:pPr>
-      <w:proofErr w:type="spellStart"/>
-      <w:r>
-        <w:t>Wespestad</w:t>
-      </w:r>
-      <w:proofErr w:type="spellEnd"/>
-      <w:r>
-        <w:t xml:space="preserve">, V., R. </w:t>
-      </w:r>
-      <w:proofErr w:type="spellStart"/>
-      <w:r>
-        <w:t>Bakkala</w:t>
-      </w:r>
-      <w:proofErr w:type="spellEnd"/>
-      <w:r>
-        <w:t>, and J. June. 1982. Current abundance of Pacific cod (</w:t>
-      </w:r>
-      <w:proofErr w:type="spellStart"/>
-      <w:r>
-        <w:rPr>
-          <w:i/>
-        </w:rPr>
-        <w:t>Gadus</w:t>
-      </w:r>
-      <w:proofErr w:type="spellEnd"/>
-      <w:r>
-        <w:rPr>
-          <w:i/>
-        </w:rPr>
-        <w:t xml:space="preserve"> </w:t>
-      </w:r>
-      <w:proofErr w:type="spellStart"/>
-      <w:r>
-        <w:rPr>
-          <w:i/>
-        </w:rPr>
-        <w:t>macrocephalus</w:t>
-      </w:r>
-      <w:proofErr w:type="spellEnd"/>
-      <w:r>
-        <w:t>) in the eastern Bering Sea and expected abundance in 1982-1986. NOAA Tech. Memo. NMFS F/NWC-25, 26 p.</w:t>
-      </w:r>
-    </w:p>
-    <w:p>
-      <w:pPr>
-        <w:ind w:left="720" w:hanging="720"/>
-      </w:pPr>
-      <w:r>
-        <w:rPr>
-          <w:color w:val="000000"/>
-          <w:shd w:val="clear" w:color="auto" w:fill="00FF00"/>
-        </w:rPr>
-        <w:t>Whelan</w:t>
-      </w:r>
-      <w:r>
-        <w:rPr>
-          <w:color w:val="000000"/>
-        </w:rPr>
-        <w:t xml:space="preserve">, S., Hatch, S.A., </w:t>
-      </w:r>
-      <w:proofErr w:type="spellStart"/>
-      <w:r>
-        <w:rPr>
-          <w:color w:val="000000"/>
-        </w:rPr>
-        <w:t>Arimitsu</w:t>
-      </w:r>
-      <w:proofErr w:type="spellEnd"/>
-      <w:r>
-        <w:rPr>
-          <w:color w:val="000000"/>
-        </w:rPr>
-        <w:t xml:space="preserve">, M., and Piatt, J.F. 2023. Seabird breeding performance on Middleton Island. In </w:t>
-      </w:r>
-      <w:proofErr w:type="spellStart"/>
-      <w:r>
-        <w:rPr>
-          <w:color w:val="000000"/>
-        </w:rPr>
-        <w:t>Ferriss</w:t>
-      </w:r>
-      <w:proofErr w:type="spellEnd"/>
-      <w:r>
-        <w:rPr>
-          <w:color w:val="000000"/>
-        </w:rPr>
-        <w:t>, B., 2023. Ecosystem Status Report 2023: Gulf of Alaska, Stock Assessment and Fishery Evaluation Report, North Pacific Fishery Management Council, 1007 West Third, Suite 400, Anchorage, Alaska 99501.</w:t>
-      </w:r>
-    </w:p>
-    <w:p>
-      <w:pPr>
-        <w:ind w:left="720" w:hanging="720"/>
-        <w:rPr>
-          <w:color w:val="000000"/>
-        </w:rPr>
-      </w:pPr>
-      <w:r>
-        <w:rPr>
-          <w:color w:val="000000"/>
-          <w:shd w:val="clear" w:color="auto" w:fill="00FF00"/>
-        </w:rPr>
         <w:t>Whitehouse,</w:t>
       </w:r>
       <w:r>
@@ -3963,8 +4071,6 @@
       <w:pPr>
         <w:ind w:left="720" w:hanging="720"/>
       </w:pPr>
-      <w:bookmarkStart w:id="0" w:name="_GoBack"/>
-      <w:bookmarkEnd w:id="0"/>
       <w:r>
         <w:t xml:space="preserve">Yang, Q., E. D. </w:t>
       </w:r>

</xml_diff>